<commit_message>
Przyogotowanie do kontroli wersji tekstu pracy inżynierskiej
</commit_message>
<xml_diff>
--- a/Kmak Karol-wersja przed wstępna.docx
+++ b/Kmak Karol-wersja przed wstępna.docx
@@ -538,6 +538,7 @@
           <w:rFonts w:eastAsia="Times New Roman" w:cs="Times New Roman"/>
           <w:sz w:val="36"/>
         </w:rPr>
+        <w:lastRenderedPageBreak/>
         <w:t xml:space="preserve"> </w:t>
       </w:r>
     </w:p>
@@ -673,14 +674,19 @@
           <w:b/>
           <w:sz w:val="28"/>
         </w:rPr>
-        <w:lastRenderedPageBreak/>
         <w:br w:type="page"/>
       </w:r>
     </w:p>
     <w:sdt>
       <w:sdtPr>
         <w:rPr>
-          <w:rFonts w:cs="Times New Roman"/>
+          <w:rFonts w:eastAsiaTheme="minorEastAsia" w:cs="Times New Roman"/>
+          <w:b w:val="0"/>
+          <w:bCs w:val="0"/>
+          <w:caps w:val="0"/>
+          <w:spacing w:val="0"/>
+          <w:sz w:val="24"/>
+          <w:szCs w:val="22"/>
         </w:rPr>
         <w:id w:val="-1059704933"/>
         <w:docPartObj>
@@ -688,15 +694,7 @@
           <w:docPartUnique/>
         </w:docPartObj>
       </w:sdtPr>
-      <w:sdtEndPr>
-        <w:rPr>
-          <w:rFonts w:eastAsiaTheme="minorEastAsia"/>
-          <w:caps w:val="0"/>
-          <w:spacing w:val="0"/>
-          <w:sz w:val="24"/>
-          <w:szCs w:val="22"/>
-        </w:rPr>
-      </w:sdtEndPr>
+      <w:sdtEndPr/>
       <w:sdtContent>
         <w:p>
           <w:pPr>
@@ -1454,7 +1452,7 @@
         <w:pStyle w:val="Nagwek1"/>
         <w:numPr>
           <w:ilvl w:val="0"/>
-          <w:numId w:val="11"/>
+          <w:numId w:val="8"/>
         </w:numPr>
         <w:rPr>
           <w:rFonts w:cs="Times New Roman"/>
@@ -1465,6 +1463,7 @@
         <w:rPr>
           <w:rFonts w:cs="Times New Roman"/>
         </w:rPr>
+        <w:lastRenderedPageBreak/>
         <w:t xml:space="preserve">Cel i </w:t>
       </w:r>
       <w:r>
@@ -1503,7 +1502,16 @@
           <w:rFonts w:cs="Times New Roman"/>
           <w:color w:val="ED7D31" w:themeColor="accent2"/>
         </w:rPr>
-        <w:t>. Zostanie usunięty jak najszybciej.</w:t>
+        <w:t>, z</w:t>
+      </w:r>
+      <w:bookmarkStart w:id="2" w:name="_GoBack"/>
+      <w:bookmarkEnd w:id="2"/>
+      <w:r>
+        <w:rPr>
+          <w:rFonts w:cs="Times New Roman"/>
+          <w:color w:val="ED7D31" w:themeColor="accent2"/>
+        </w:rPr>
+        <w:t>ostanie usunięty jak najszybciej.</w:t>
       </w:r>
     </w:p>
     <w:p>
@@ -1599,7 +1607,7 @@
       <w:pPr>
         <w:numPr>
           <w:ilvl w:val="0"/>
-          <w:numId w:val="12"/>
+          <w:numId w:val="9"/>
         </w:numPr>
         <w:rPr>
           <w:rFonts w:cs="Times New Roman"/>
@@ -1683,7 +1691,7 @@
       <w:pPr>
         <w:numPr>
           <w:ilvl w:val="0"/>
-          <w:numId w:val="13"/>
+          <w:numId w:val="10"/>
         </w:numPr>
         <w:rPr>
           <w:rFonts w:cs="Times New Roman"/>
@@ -1861,157 +1869,51 @@
     </w:p>
     <w:p>
       <w:pPr>
-        <w:numPr>
-          <w:ilvl w:val="0"/>
-          <w:numId w:val="14"/>
-        </w:numPr>
-        <w:rPr>
-          <w:rFonts w:cs="Times New Roman"/>
-          <w:b/>
-          <w:bCs/>
-          <w:color w:val="ED7D31" w:themeColor="accent2"/>
-          <w:sz w:val="16"/>
-          <w:szCs w:val="16"/>
-        </w:rPr>
-      </w:pPr>
-      <w:r>
-        <w:rPr>
-          <w:rFonts w:cs="Times New Roman"/>
-          <w:b/>
-          <w:bCs/>
-          <w:color w:val="ED7D31" w:themeColor="accent2"/>
-          <w:sz w:val="16"/>
-          <w:szCs w:val="16"/>
-        </w:rPr>
-        <w:t>Baza danych przechowująca informacje o agregatach i użytkownikach</w:t>
-      </w:r>
-    </w:p>
-    <w:p>
-      <w:pPr>
-        <w:rPr>
-          <w:rFonts w:cs="Times New Roman"/>
-          <w:color w:val="ED7D31" w:themeColor="accent2"/>
-        </w:rPr>
-      </w:pPr>
-    </w:p>
-    <w:p>
-      <w:pPr>
-        <w:pStyle w:val="Nagwek1"/>
-        <w:numPr>
-          <w:ilvl w:val="1"/>
-          <w:numId w:val="11"/>
-        </w:numPr>
-      </w:pPr>
-      <w:bookmarkStart w:id="2" w:name="_Toc92927482"/>
-      <w:r>
-        <w:t>Środowiska programowe</w:t>
-      </w:r>
-      <w:bookmarkEnd w:id="2"/>
-    </w:p>
-    <w:p>
-      <w:pPr>
-        <w:rPr>
-          <w:rFonts w:cs="Times New Roman"/>
-          <w:color w:val="ED7D31" w:themeColor="accent2"/>
-        </w:rPr>
-      </w:pPr>
-      <w:r>
-        <w:rPr>
-          <w:rFonts w:cs="Times New Roman"/>
-          <w:color w:val="ED7D31" w:themeColor="accent2"/>
-        </w:rPr>
-        <w:t>Android Studio – oficjalne środowisko programistyczne dla mobilnych systemów operacyjnych Android. Środowisko oferuje obsługę języków programowania takich jak m.in. Java, C++, Kotlin. Zawiera funkcjonalności takie jak budowanie interfejsu aplikacji za pomocą narzędzia graficznego, zintegrowany emulator pozwalający przetestować działanie aplikacji z poziomu komputera, oraz narzędzia do kontroli kompatybilności aplikacji z poszczególnymi wersjami systemu Android.</w:t>
-      </w:r>
-    </w:p>
-    <w:p>
-      <w:pPr>
-        <w:rPr>
-          <w:rFonts w:cs="Times New Roman"/>
-          <w:color w:val="ED7D31" w:themeColor="accent2"/>
-        </w:rPr>
-      </w:pPr>
-      <w:proofErr w:type="spellStart"/>
-      <w:r>
-        <w:rPr>
-          <w:rFonts w:cs="Times New Roman"/>
-          <w:color w:val="ED7D31" w:themeColor="accent2"/>
-        </w:rPr>
-        <w:t>USBWebserver</w:t>
-      </w:r>
-      <w:proofErr w:type="spellEnd"/>
-      <w:r>
-        <w:rPr>
-          <w:rFonts w:cs="Times New Roman"/>
-          <w:color w:val="ED7D31" w:themeColor="accent2"/>
-        </w:rPr>
-        <w:t xml:space="preserve"> – program pozwalający na uruchomienie serwera Apache, MySQL, PHP, </w:t>
-      </w:r>
-      <w:proofErr w:type="spellStart"/>
-      <w:r>
-        <w:rPr>
-          <w:rFonts w:cs="Times New Roman"/>
-          <w:color w:val="ED7D31" w:themeColor="accent2"/>
-        </w:rPr>
-        <w:t>phpMyAdmin</w:t>
-      </w:r>
-      <w:proofErr w:type="spellEnd"/>
-      <w:r>
-        <w:rPr>
-          <w:rFonts w:cs="Times New Roman"/>
-          <w:color w:val="ED7D31" w:themeColor="accent2"/>
-        </w:rPr>
-        <w:t>. Pozwala na bezproblemowe przeniesie i uruchomienie na innym komputerze przez zastosowanie np. pamięci USB bez konieczności instalacji na komputerze z którego jest używany.</w:t>
-      </w:r>
-    </w:p>
-    <w:p>
-      <w:pPr>
-        <w:rPr>
-          <w:rFonts w:cs="Times New Roman"/>
-          <w:color w:val="ED7D31" w:themeColor="accent2"/>
-        </w:rPr>
-      </w:pPr>
-      <w:proofErr w:type="spellStart"/>
-      <w:r>
-        <w:rPr>
-          <w:rFonts w:cs="Times New Roman"/>
-          <w:color w:val="ED7D31" w:themeColor="accent2"/>
-        </w:rPr>
-        <w:t>phpMyAdmin</w:t>
-      </w:r>
-      <w:proofErr w:type="spellEnd"/>
-      <w:r>
-        <w:rPr>
-          <w:rFonts w:cs="Times New Roman"/>
-          <w:color w:val="ED7D31" w:themeColor="accent2"/>
-        </w:rPr>
-        <w:t>/MySQL – narzędzie służące do tworzenia i zarządzania relacyjnymi bazami danych MySQL z poziomu graficznego środowiska dostępnego z przeglądarki internetowej.</w:t>
-      </w:r>
-    </w:p>
-    <w:p>
-      <w:pPr>
-        <w:rPr>
-          <w:rFonts w:cs="Times New Roman"/>
-          <w:color w:val="ED7D31" w:themeColor="accent2"/>
-        </w:rPr>
-      </w:pPr>
-    </w:p>
-    <w:p>
-      <w:pPr>
-        <w:pStyle w:val="Nagwek1"/>
         <w:numPr>
           <w:ilvl w:val="0"/>
           <w:numId w:val="11"/>
         </w:numPr>
         <w:rPr>
           <w:rFonts w:cs="Times New Roman"/>
-        </w:rPr>
-      </w:pPr>
-      <w:bookmarkStart w:id="3" w:name="_Toc92927483"/>
-      <w:r>
-        <w:rPr>
-          <w:rFonts w:cs="Times New Roman"/>
-        </w:rPr>
-        <w:t>Praca Właściwa – placeholder</w:t>
+          <w:b/>
+          <w:bCs/>
+          <w:color w:val="ED7D31" w:themeColor="accent2"/>
+          <w:sz w:val="16"/>
+          <w:szCs w:val="16"/>
+        </w:rPr>
+      </w:pPr>
+      <w:r>
+        <w:rPr>
+          <w:rFonts w:cs="Times New Roman"/>
+          <w:b/>
+          <w:bCs/>
+          <w:color w:val="ED7D31" w:themeColor="accent2"/>
+          <w:sz w:val="16"/>
+          <w:szCs w:val="16"/>
+        </w:rPr>
+        <w:lastRenderedPageBreak/>
+        <w:t>Baza danych przechowująca informacje o agregatach i użytkownikach</w:t>
+      </w:r>
+    </w:p>
+    <w:p>
+      <w:pPr>
+        <w:rPr>
+          <w:rFonts w:cs="Times New Roman"/>
+          <w:color w:val="ED7D31" w:themeColor="accent2"/>
+        </w:rPr>
+      </w:pPr>
+    </w:p>
+    <w:p>
+      <w:pPr>
+        <w:pStyle w:val="Nagwek1"/>
+        <w:numPr>
+          <w:ilvl w:val="1"/>
+          <w:numId w:val="8"/>
+        </w:numPr>
+      </w:pPr>
+      <w:bookmarkStart w:id="3" w:name="_Toc92927482"/>
+      <w:r>
+        <w:t>Środowiska programowe</w:t>
       </w:r>
       <w:bookmarkEnd w:id="3"/>
     </w:p>
@@ -2027,26 +1929,98 @@
           <w:rFonts w:cs="Times New Roman"/>
           <w:color w:val="ED7D31" w:themeColor="accent2"/>
         </w:rPr>
-        <w:t xml:space="preserve">Struktura i nazwa tego rozdziału może być różna w zależności od charakteru pracy. To istotna część pracy, w której Autor przedstawia swoje konkretne osiągnięcia. </w:t>
-      </w:r>
+        <w:t>Android Studio – oficjalne środowisko programistyczne dla mobilnych systemów operacyjnych Android. Środowisko oferuje obsługę języków programowania takich jak m.in. Java, C++, Kotlin. Zawiera funkcjonalności takie jak budowanie interfejsu aplikacji za pomocą narzędzia graficznego, zintegrowany emulator pozwalający przetestować działanie aplikacji z poziomu komputera, oraz narzędzia do kontroli kompatybilności aplikacji z poszczególnymi wersjami systemu Android.</w:t>
+      </w:r>
+    </w:p>
+    <w:p>
+      <w:pPr>
+        <w:rPr>
+          <w:rFonts w:cs="Times New Roman"/>
+          <w:color w:val="ED7D31" w:themeColor="accent2"/>
+        </w:rPr>
+      </w:pPr>
+      <w:proofErr w:type="spellStart"/>
+      <w:r>
+        <w:rPr>
+          <w:rFonts w:cs="Times New Roman"/>
+          <w:color w:val="ED7D31" w:themeColor="accent2"/>
+        </w:rPr>
+        <w:t>USBWebserver</w:t>
+      </w:r>
+      <w:proofErr w:type="spellEnd"/>
+      <w:r>
+        <w:rPr>
+          <w:rFonts w:cs="Times New Roman"/>
+          <w:color w:val="ED7D31" w:themeColor="accent2"/>
+        </w:rPr>
+        <w:t xml:space="preserve"> – program pozwalający na uruchomienie serwera Apache, MySQL, PHP, </w:t>
+      </w:r>
+      <w:proofErr w:type="spellStart"/>
+      <w:r>
+        <w:rPr>
+          <w:rFonts w:cs="Times New Roman"/>
+          <w:color w:val="ED7D31" w:themeColor="accent2"/>
+        </w:rPr>
+        <w:t>phpMyAdmin</w:t>
+      </w:r>
+      <w:proofErr w:type="spellEnd"/>
+      <w:r>
+        <w:rPr>
+          <w:rFonts w:cs="Times New Roman"/>
+          <w:color w:val="ED7D31" w:themeColor="accent2"/>
+        </w:rPr>
+        <w:t>. Pozwala na bezproblemowe przeniesie i uruchomienie na innym komputerze przez zastosowanie np. pamięci USB bez konieczności instalacji na komputerze z którego jest używany.</w:t>
+      </w:r>
+    </w:p>
+    <w:p>
+      <w:pPr>
+        <w:rPr>
+          <w:rFonts w:cs="Times New Roman"/>
+          <w:color w:val="ED7D31" w:themeColor="accent2"/>
+        </w:rPr>
+      </w:pPr>
+      <w:proofErr w:type="spellStart"/>
+      <w:r>
+        <w:rPr>
+          <w:rFonts w:cs="Times New Roman"/>
+          <w:color w:val="ED7D31" w:themeColor="accent2"/>
+        </w:rPr>
+        <w:t>phpMyAdmin</w:t>
+      </w:r>
+      <w:proofErr w:type="spellEnd"/>
+      <w:r>
+        <w:rPr>
+          <w:rFonts w:cs="Times New Roman"/>
+          <w:color w:val="ED7D31" w:themeColor="accent2"/>
+        </w:rPr>
+        <w:t>/MySQL – narzędzie służące do tworzenia i zarządzania relacyjnymi bazami danych MySQL z poziomu graficznego środowiska dostępnego z przeglądarki internetowej.</w:t>
+      </w:r>
+    </w:p>
+    <w:p>
+      <w:pPr>
+        <w:rPr>
+          <w:rFonts w:cs="Times New Roman"/>
+          <w:color w:val="ED7D31" w:themeColor="accent2"/>
+        </w:rPr>
+      </w:pPr>
     </w:p>
     <w:p>
       <w:pPr>
         <w:pStyle w:val="Nagwek1"/>
         <w:numPr>
           <w:ilvl w:val="0"/>
-          <w:numId w:val="11"/>
+          <w:numId w:val="8"/>
         </w:numPr>
         <w:rPr>
           <w:rFonts w:cs="Times New Roman"/>
         </w:rPr>
       </w:pPr>
-      <w:bookmarkStart w:id="4" w:name="_Toc92927484"/>
-      <w:r>
-        <w:rPr>
-          <w:rFonts w:cs="Times New Roman"/>
-        </w:rPr>
-        <w:t>Podsumowanie i wnioski</w:t>
+      <w:bookmarkStart w:id="4" w:name="_Toc92927483"/>
+      <w:r>
+        <w:rPr>
+          <w:rFonts w:cs="Times New Roman"/>
+        </w:rPr>
+        <w:t>Praca Właściwa – placeholder</w:t>
       </w:r>
       <w:bookmarkEnd w:id="4"/>
     </w:p>
@@ -2062,83 +2036,7 @@
           <w:rFonts w:cs="Times New Roman"/>
           <w:color w:val="ED7D31" w:themeColor="accent2"/>
         </w:rPr>
-        <w:t xml:space="preserve">Rozdział ten powinien stanowić zwieńczenie pracy. Wyraźnie powinno być </w:t>
-      </w:r>
-      <w:r>
-        <w:rPr>
-          <w:rFonts w:cs="Times New Roman"/>
-          <w:color w:val="ED7D31" w:themeColor="accent2"/>
-        </w:rPr>
-        <w:br/>
-        <w:t>w nim pokazane zrealizowanie zapowiedzianego celu i zakresu pracy projektu lub zadania badawczego.</w:t>
-      </w:r>
-    </w:p>
-    <w:p>
-      <w:pPr>
-        <w:rPr>
-          <w:rFonts w:cs="Times New Roman"/>
-          <w:color w:val="ED7D31" w:themeColor="accent2"/>
-        </w:rPr>
-      </w:pPr>
-      <w:r>
-        <w:rPr>
-          <w:rFonts w:cs="Times New Roman"/>
-          <w:color w:val="ED7D31" w:themeColor="accent2"/>
-        </w:rPr>
-        <w:t>Najogólniej, należy tu zwięźle przedstawić, co zrobiono w danej pracy dyplomowej oraz podać syntezę uzyskanych wyników. Ta część pracy powinna wykazać, że cel sformułowany we wstępie został spełniony.</w:t>
-      </w:r>
-    </w:p>
-    <w:p>
-      <w:pPr>
-        <w:rPr>
-          <w:rFonts w:cs="Times New Roman"/>
-          <w:color w:val="ED7D31" w:themeColor="accent2"/>
-        </w:rPr>
-      </w:pPr>
-      <w:r>
-        <w:rPr>
-          <w:rFonts w:cs="Times New Roman"/>
-          <w:color w:val="ED7D31" w:themeColor="accent2"/>
-        </w:rPr>
-        <w:t xml:space="preserve">Należy przyjąć zasadę że wszystkie stwierdzenia oraz wnioski szczegółowe </w:t>
-      </w:r>
-      <w:r>
-        <w:rPr>
-          <w:rFonts w:cs="Times New Roman"/>
-          <w:color w:val="ED7D31" w:themeColor="accent2"/>
-        </w:rPr>
-        <w:br/>
-        <w:t xml:space="preserve">i uogólnienia muszą wynikać bezpośrednio z treści pracy. Główną treścią wniosków powinna być synteza wyników szczegółowych. Celowym jest zapisanie stwierdzeń o charakterze metodycznym, odnoszących się np. do dostępności danych źródłowych lub przydatności stosowanych metod doświadczalnych czy obliczeniowych.   </w:t>
-      </w:r>
-    </w:p>
-    <w:p>
-      <w:pPr>
-        <w:rPr>
-          <w:rFonts w:cs="Times New Roman"/>
-          <w:color w:val="ED7D31" w:themeColor="accent2"/>
-        </w:rPr>
-      </w:pPr>
-      <w:r>
-        <w:rPr>
-          <w:rFonts w:cs="Times New Roman"/>
-          <w:color w:val="ED7D31" w:themeColor="accent2"/>
-        </w:rPr>
-        <w:t xml:space="preserve">Pożądane jest przedstawienie wniosków o charakterze praktycznym, które mogą mieć postać zaleceń adresowanych do konkretnych rozwiązań technicznych. Celowe są również wnioski o charakterze subiektywnym, np. odnoszące się do umiejętności i konieczności samodzielnego pozyskiwania i przetwarzania – na potrzeby zrealizowanej pracy dyplomowej – wiedzy z obszarów nie objętych programem kształcenia na ukończonych studiach.  </w:t>
-      </w:r>
-    </w:p>
-    <w:p>
-      <w:pPr>
-        <w:rPr>
-          <w:rFonts w:cs="Times New Roman"/>
-          <w:color w:val="ED7D31" w:themeColor="accent2"/>
-        </w:rPr>
-      </w:pPr>
-      <w:r>
-        <w:rPr>
-          <w:rFonts w:cs="Times New Roman"/>
-          <w:color w:val="ED7D31" w:themeColor="accent2"/>
-        </w:rPr>
-        <w:t>Syntetyczne i krytyczne podsumowanie uzyskanych wyników (z podkreśleniem wkładu własnego autorki/autora pracy), a także wytyczne do ewentualnych dalszych działań (wykraczających poza zakres pracy dyplomowej</w:t>
+        <w:t xml:space="preserve">Struktura i nazwa tego rozdziału może być różna w zależności od charakteru pracy. To istotna część pracy, w której Autor przedstawia swoje konkretne osiągnięcia. </w:t>
       </w:r>
     </w:p>
     <w:p>
@@ -2146,20 +2044,132 @@
         <w:pStyle w:val="Nagwek1"/>
         <w:numPr>
           <w:ilvl w:val="0"/>
-          <w:numId w:val="11"/>
+          <w:numId w:val="8"/>
         </w:numPr>
         <w:rPr>
           <w:rFonts w:cs="Times New Roman"/>
         </w:rPr>
       </w:pPr>
-      <w:bookmarkStart w:id="5" w:name="_Toc92927485"/>
+      <w:bookmarkStart w:id="5" w:name="_Toc92927484"/>
+      <w:r>
+        <w:rPr>
+          <w:rFonts w:cs="Times New Roman"/>
+        </w:rPr>
+        <w:t>Podsumowanie i wnioski</w:t>
+      </w:r>
+      <w:bookmarkEnd w:id="5"/>
+    </w:p>
+    <w:p>
+      <w:pPr>
+        <w:rPr>
+          <w:rFonts w:cs="Times New Roman"/>
+          <w:color w:val="ED7D31" w:themeColor="accent2"/>
+        </w:rPr>
+      </w:pPr>
+      <w:r>
+        <w:rPr>
+          <w:rFonts w:cs="Times New Roman"/>
+          <w:color w:val="ED7D31" w:themeColor="accent2"/>
+        </w:rPr>
+        <w:t xml:space="preserve">Rozdział ten powinien stanowić zwieńczenie pracy. Wyraźnie powinno być </w:t>
+      </w:r>
+      <w:r>
+        <w:rPr>
+          <w:rFonts w:cs="Times New Roman"/>
+          <w:color w:val="ED7D31" w:themeColor="accent2"/>
+        </w:rPr>
+        <w:br/>
+        <w:t>w nim pokazane zrealizowanie zapowiedzianego celu i zakresu pracy projektu lub zadania badawczego.</w:t>
+      </w:r>
+    </w:p>
+    <w:p>
+      <w:pPr>
+        <w:rPr>
+          <w:rFonts w:cs="Times New Roman"/>
+          <w:color w:val="ED7D31" w:themeColor="accent2"/>
+        </w:rPr>
+      </w:pPr>
+      <w:r>
+        <w:rPr>
+          <w:rFonts w:cs="Times New Roman"/>
+          <w:color w:val="ED7D31" w:themeColor="accent2"/>
+        </w:rPr>
+        <w:t>Najogólniej, należy tu zwięźle przedstawić, co zrobiono w danej pracy dyplomowej oraz podać syntezę uzyskanych wyników. Ta część pracy powinna wykazać, że cel sformułowany we wstępie został spełniony.</w:t>
+      </w:r>
+    </w:p>
+    <w:p>
+      <w:pPr>
+        <w:rPr>
+          <w:rFonts w:cs="Times New Roman"/>
+          <w:color w:val="ED7D31" w:themeColor="accent2"/>
+        </w:rPr>
+      </w:pPr>
+      <w:r>
+        <w:rPr>
+          <w:rFonts w:cs="Times New Roman"/>
+          <w:color w:val="ED7D31" w:themeColor="accent2"/>
+        </w:rPr>
+        <w:lastRenderedPageBreak/>
+        <w:t xml:space="preserve">Należy przyjąć zasadę że wszystkie stwierdzenia oraz wnioski szczegółowe </w:t>
+      </w:r>
+      <w:r>
+        <w:rPr>
+          <w:rFonts w:cs="Times New Roman"/>
+          <w:color w:val="ED7D31" w:themeColor="accent2"/>
+        </w:rPr>
+        <w:br/>
+        <w:t xml:space="preserve">i uogólnienia muszą wynikać bezpośrednio z treści pracy. Główną treścią wniosków powinna być synteza wyników szczegółowych. Celowym jest zapisanie stwierdzeń o charakterze metodycznym, odnoszących się np. do dostępności danych źródłowych lub przydatności stosowanych metod doświadczalnych czy obliczeniowych.   </w:t>
+      </w:r>
+    </w:p>
+    <w:p>
+      <w:pPr>
+        <w:rPr>
+          <w:rFonts w:cs="Times New Roman"/>
+          <w:color w:val="ED7D31" w:themeColor="accent2"/>
+        </w:rPr>
+      </w:pPr>
+      <w:r>
+        <w:rPr>
+          <w:rFonts w:cs="Times New Roman"/>
+          <w:color w:val="ED7D31" w:themeColor="accent2"/>
+        </w:rPr>
+        <w:t xml:space="preserve">Pożądane jest przedstawienie wniosków o charakterze praktycznym, które mogą mieć postać zaleceń adresowanych do konkretnych rozwiązań technicznych. Celowe są również wnioski o charakterze subiektywnym, np. odnoszące się do umiejętności i konieczności samodzielnego pozyskiwania i przetwarzania – na potrzeby zrealizowanej pracy dyplomowej – wiedzy z obszarów nie objętych programem kształcenia na ukończonych studiach.  </w:t>
+      </w:r>
+    </w:p>
+    <w:p>
+      <w:pPr>
+        <w:rPr>
+          <w:rFonts w:cs="Times New Roman"/>
+          <w:color w:val="ED7D31" w:themeColor="accent2"/>
+        </w:rPr>
+      </w:pPr>
+      <w:r>
+        <w:rPr>
+          <w:rFonts w:cs="Times New Roman"/>
+          <w:color w:val="ED7D31" w:themeColor="accent2"/>
+        </w:rPr>
+        <w:t>Syntetyczne i krytyczne podsumowanie uzyskanych wyników (z podkreśleniem wkładu własnego autorki/autora pracy), a także wytyczne do ewentualnych dalszych działań (wykraczających poza zakres pracy dyplomowej</w:t>
+      </w:r>
+    </w:p>
+    <w:p>
+      <w:pPr>
+        <w:pStyle w:val="Nagwek1"/>
+        <w:numPr>
+          <w:ilvl w:val="0"/>
+          <w:numId w:val="8"/>
+        </w:numPr>
+        <w:rPr>
+          <w:rFonts w:cs="Times New Roman"/>
+        </w:rPr>
+      </w:pPr>
+      <w:bookmarkStart w:id="6" w:name="_Toc92927485"/>
       <w:r>
         <w:rPr>
           <w:rFonts w:cs="Times New Roman"/>
         </w:rPr>
         <w:t>Bibliografia</w:t>
       </w:r>
-      <w:bookmarkEnd w:id="5"/>
+      <w:bookmarkEnd w:id="6"/>
     </w:p>
     <w:p>
       <w:proofErr w:type="spellStart"/>
@@ -2366,20 +2376,20 @@
         <w:pStyle w:val="Nagwek1"/>
         <w:numPr>
           <w:ilvl w:val="0"/>
-          <w:numId w:val="11"/>
+          <w:numId w:val="8"/>
         </w:numPr>
         <w:rPr>
           <w:rFonts w:cs="Times New Roman"/>
         </w:rPr>
       </w:pPr>
-      <w:bookmarkStart w:id="6" w:name="_Toc92927486"/>
+      <w:bookmarkStart w:id="7" w:name="_Toc92927486"/>
       <w:r>
         <w:rPr>
           <w:rFonts w:cs="Times New Roman"/>
         </w:rPr>
         <w:t>Załączniki</w:t>
       </w:r>
-      <w:bookmarkEnd w:id="6"/>
+      <w:bookmarkEnd w:id="7"/>
     </w:p>
     <w:p>
       <w:pPr>
@@ -2390,8 +2400,6 @@
           <w:rFonts w:cs="Times New Roman"/>
         </w:rPr>
       </w:pPr>
-      <w:bookmarkStart w:id="7" w:name="_GoBack"/>
-      <w:bookmarkEnd w:id="7"/>
     </w:p>
     <w:sectPr>
       <w:footerReference w:type="default" r:id="rId8"/>
@@ -2439,6 +2447,7 @@
         <w:docPartUnique/>
       </w:docPartObj>
     </w:sdtPr>
+    <w:sdtEndPr/>
     <w:sdtContent>
       <w:p>
         <w:pPr>
@@ -3313,7 +3322,7 @@
       </w:rPr>
     </w:lvl>
   </w:abstractNum>
-  <w:abstractNum w:abstractNumId="8" w15:restartNumberingAfterBreak="0">
+  <w:abstractNum w:abstractNumId="7" w15:restartNumberingAfterBreak="0">
     <w:nsid w:val="5B201E24"/>
     <w:multiLevelType w:val="hybridMultilevel"/>
     <w:tmpl w:val="ECB68EB2"/>
@@ -3402,7 +3411,7 @@
       </w:pPr>
     </w:lvl>
   </w:abstractNum>
-  <w:abstractNum w:abstractNumId="9" w15:restartNumberingAfterBreak="0">
+  <w:abstractNum w:abstractNumId="8" w15:restartNumberingAfterBreak="0">
     <w:nsid w:val="78B5194D"/>
     <w:multiLevelType w:val="multilevel"/>
     <w:tmpl w:val="86643008"/>
@@ -3551,7 +3560,7 @@
       </w:rPr>
     </w:lvl>
   </w:abstractNum>
-  <w:abstractNum w:abstractNumId="10" w15:restartNumberingAfterBreak="0">
+  <w:abstractNum w:abstractNumId="9" w15:restartNumberingAfterBreak="0">
     <w:nsid w:val="78F240CC"/>
     <w:multiLevelType w:val="hybridMultilevel"/>
     <w:tmpl w:val="6F441BF2"/>
@@ -3640,7 +3649,7 @@
       </w:pPr>
     </w:lvl>
   </w:abstractNum>
-  <w:abstractNum w:abstractNumId="11" w15:restartNumberingAfterBreak="0">
+  <w:abstractNum w:abstractNumId="10" w15:restartNumberingAfterBreak="0">
     <w:nsid w:val="7F8D281D"/>
     <w:multiLevelType w:val="multilevel"/>
     <w:tmpl w:val="557CEDE0"/>
@@ -3754,36 +3763,36 @@
     </w:lvl>
   </w:abstractNum>
   <w:num w:numId="1">
+    <w:abstractNumId w:val="9"/>
+  </w:num>
+  <w:num w:numId="2">
+    <w:abstractNumId w:val="2"/>
+  </w:num>
+  <w:num w:numId="3">
+    <w:abstractNumId w:val="7"/>
+  </w:num>
+  <w:num w:numId="4">
+    <w:abstractNumId w:val="0"/>
+  </w:num>
+  <w:num w:numId="5">
     <w:abstractNumId w:val="10"/>
   </w:num>
-  <w:num w:numId="5">
-    <w:abstractNumId w:val="2"/>
+  <w:num w:numId="6">
+    <w:abstractNumId w:val="5"/>
   </w:num>
-  <w:num w:numId="6">
+  <w:num w:numId="7">
+    <w:abstractNumId w:val="6"/>
+  </w:num>
+  <w:num w:numId="8">
+    <w:abstractNumId w:val="4"/>
+  </w:num>
+  <w:num w:numId="9">
     <w:abstractNumId w:val="8"/>
   </w:num>
-  <w:num w:numId="7">
-    <w:abstractNumId w:val="0"/>
-  </w:num>
-  <w:num w:numId="8">
-    <w:abstractNumId w:val="11"/>
-  </w:num>
-  <w:num w:numId="9">
-    <w:abstractNumId w:val="5"/>
-  </w:num>
   <w:num w:numId="10">
-    <w:abstractNumId w:val="6"/>
+    <w:abstractNumId w:val="3"/>
   </w:num>
   <w:num w:numId="11">
-    <w:abstractNumId w:val="4"/>
-  </w:num>
-  <w:num w:numId="12">
-    <w:abstractNumId w:val="9"/>
-  </w:num>
-  <w:num w:numId="13">
-    <w:abstractNumId w:val="3"/>
-  </w:num>
-  <w:num w:numId="14">
     <w:abstractNumId w:val="1"/>
   </w:num>
 </w:numbering>
@@ -3913,6 +3922,7 @@
     <w:lsdException w:name="HTML Sample" w:semiHidden="1" w:unhideWhenUsed="1"/>
     <w:lsdException w:name="HTML Typewriter" w:semiHidden="1" w:unhideWhenUsed="1"/>
     <w:lsdException w:name="HTML Variable" w:semiHidden="1" w:unhideWhenUsed="1"/>
+    <w:lsdException w:name="Normal Table" w:semiHidden="1" w:unhideWhenUsed="1"/>
     <w:lsdException w:name="annotation subject" w:semiHidden="1" w:unhideWhenUsed="1"/>
     <w:lsdException w:name="No List" w:semiHidden="1" w:unhideWhenUsed="1"/>
     <w:lsdException w:name="Outline List 1" w:semiHidden="1" w:unhideWhenUsed="1"/>
@@ -3955,8 +3965,11 @@
     <w:lsdException w:name="Table Contemporary" w:semiHidden="1" w:unhideWhenUsed="1"/>
     <w:lsdException w:name="Table Elegant" w:semiHidden="1" w:unhideWhenUsed="1"/>
     <w:lsdException w:name="Table Professional" w:semiHidden="1" w:unhideWhenUsed="1"/>
+    <w:lsdException w:name="Table Subtle 1" w:semiHidden="1" w:unhideWhenUsed="1"/>
     <w:lsdException w:name="Table Subtle 2" w:semiHidden="1" w:unhideWhenUsed="1"/>
     <w:lsdException w:name="Table Web 1" w:semiHidden="1" w:unhideWhenUsed="1"/>
+    <w:lsdException w:name="Table Web 2" w:semiHidden="1" w:unhideWhenUsed="1"/>
+    <w:lsdException w:name="Table Web 3" w:semiHidden="1" w:unhideWhenUsed="1"/>
     <w:lsdException w:name="Balloon Text" w:semiHidden="1" w:unhideWhenUsed="1"/>
     <w:lsdException w:name="Table Grid" w:uiPriority="39"/>
     <w:lsdException w:name="Table Theme" w:semiHidden="1" w:unhideWhenUsed="1"/>
@@ -4400,6 +4413,7 @@
   <w:style w:type="character" w:default="1" w:styleId="Domylnaczcionkaakapitu">
     <w:name w:val="Default Paragraph Font"/>
     <w:uiPriority w:val="1"/>
+    <w:semiHidden/>
     <w:unhideWhenUsed/>
   </w:style>
   <w:style w:type="table" w:default="1" w:styleId="Standardowy">
@@ -4625,6 +4639,7 @@
         <w:ilvl w:val="1"/>
       </w:numPr>
       <w:spacing w:after="240"/>
+      <w:ind w:firstLine="425"/>
       <w:jc w:val="center"/>
     </w:pPr>
     <w:rPr>
@@ -5217,7 +5232,7 @@
 </file>
 
 <file path=customXml/itemProps1.xml><?xml version="1.0" encoding="utf-8"?>
-<ds:datastoreItem xmlns:ds="http://schemas.openxmlformats.org/officeDocument/2006/customXml" ds:itemID="{DD87684C-F3E4-4967-B475-EF39FC26E101}">
+<ds:datastoreItem xmlns:ds="http://schemas.openxmlformats.org/officeDocument/2006/customXml" ds:itemID="{6FDCEED4-5EDF-40D2-BCDC-A39C46F465DA}">
   <ds:schemaRefs>
     <ds:schemaRef ds:uri="http://schemas.openxmlformats.org/officeDocument/2006/bibliography"/>
   </ds:schemaRefs>

</xml_diff>